<commit_message>
Tugas ITW & Data Syukuran '18
</commit_message>
<xml_diff>
--- a/Syukuran Angkatan '18/SUSUNAN PANITIA SYUKURAN.docx
+++ b/Syukuran Angkatan '18/SUSUNAN PANITIA SYUKURAN.docx
@@ -254,6 +254,125 @@
           <w:sz w:val="24"/>
           <w:lang w:val="en-ID"/>
         </w:rPr>
+        <w:t>Penas</w:t>
+      </w:r>
+      <w:r>
+        <w:rPr>
+          <w:rFonts w:cstheme="minorHAnsi"/>
+          <w:color w:val="000000" w:themeColor="text1"/>
+          <w:sz w:val="24"/>
+          <w:lang w:val="en-ID"/>
+        </w:rPr>
+        <w:t>i</w:t>
+      </w:r>
+      <w:r>
+        <w:rPr>
+          <w:rFonts w:cstheme="minorHAnsi"/>
+          <w:color w:val="000000" w:themeColor="text1"/>
+          <w:sz w:val="24"/>
+          <w:lang w:val="en-ID"/>
+        </w:rPr>
+        <w:t>hat</w:t>
+      </w:r>
+      <w:proofErr w:type="spellEnd"/>
+      <w:r>
+        <w:rPr>
+          <w:rFonts w:cstheme="minorHAnsi"/>
+          <w:color w:val="000000" w:themeColor="text1"/>
+          <w:sz w:val="24"/>
+          <w:lang w:val="en-ID"/>
+        </w:rPr>
+        <w:tab/>
+      </w:r>
+      <w:r>
+        <w:rPr>
+          <w:rFonts w:cstheme="minorHAnsi"/>
+          <w:color w:val="000000" w:themeColor="text1"/>
+          <w:sz w:val="24"/>
+          <w:lang w:val="en-ID"/>
+        </w:rPr>
+        <w:tab/>
+        <w:t xml:space="preserve">: </w:t>
+      </w:r>
+      <w:proofErr w:type="spellStart"/>
+      <w:r>
+        <w:rPr>
+          <w:rFonts w:cstheme="minorHAnsi"/>
+          <w:color w:val="000000" w:themeColor="text1"/>
+          <w:sz w:val="24"/>
+          <w:lang w:val="en-ID"/>
+        </w:rPr>
+        <w:t>Penanggung</w:t>
+      </w:r>
+      <w:proofErr w:type="spellEnd"/>
+      <w:r>
+        <w:rPr>
+          <w:rFonts w:cstheme="minorHAnsi"/>
+          <w:color w:val="000000" w:themeColor="text1"/>
+          <w:sz w:val="24"/>
+          <w:lang w:val="en-ID"/>
+        </w:rPr>
+        <w:t xml:space="preserve"> </w:t>
+      </w:r>
+      <w:proofErr w:type="spellStart"/>
+      <w:r>
+        <w:rPr>
+          <w:rFonts w:cstheme="minorHAnsi"/>
+          <w:color w:val="000000" w:themeColor="text1"/>
+          <w:sz w:val="24"/>
+          <w:lang w:val="en-ID"/>
+        </w:rPr>
+        <w:t>Jawab</w:t>
+      </w:r>
+      <w:proofErr w:type="spellEnd"/>
+      <w:r>
+        <w:rPr>
+          <w:rFonts w:cstheme="minorHAnsi"/>
+          <w:color w:val="000000" w:themeColor="text1"/>
+          <w:sz w:val="24"/>
+          <w:lang w:val="en-ID"/>
+        </w:rPr>
+        <w:t xml:space="preserve"> </w:t>
+      </w:r>
+      <w:proofErr w:type="spellStart"/>
+      <w:r>
+        <w:rPr>
+          <w:rFonts w:cstheme="minorHAnsi"/>
+          <w:color w:val="000000" w:themeColor="text1"/>
+          <w:sz w:val="24"/>
+          <w:lang w:val="en-ID"/>
+        </w:rPr>
+        <w:t>Angkatan</w:t>
+      </w:r>
+      <w:proofErr w:type="spellEnd"/>
+      <w:r>
+        <w:rPr>
+          <w:rFonts w:cstheme="minorHAnsi"/>
+          <w:color w:val="000000" w:themeColor="text1"/>
+          <w:sz w:val="24"/>
+          <w:lang w:val="en-ID"/>
+        </w:rPr>
+        <w:t xml:space="preserve"> 2018</w:t>
+      </w:r>
+    </w:p>
+    <w:p>
+      <w:pPr>
+        <w:spacing w:after="10"/>
+        <w:rPr>
+          <w:rFonts w:cstheme="minorHAnsi"/>
+          <w:color w:val="000000" w:themeColor="text1"/>
+          <w:sz w:val="24"/>
+          <w:lang w:val="en-ID"/>
+        </w:rPr>
+      </w:pPr>
+      <w:proofErr w:type="spellStart"/>
+      <w:r>
+        <w:rPr>
+          <w:rFonts w:cstheme="minorHAnsi"/>
+          <w:color w:val="000000" w:themeColor="text1"/>
+          <w:sz w:val="24"/>
+          <w:lang w:val="en-ID"/>
+        </w:rPr>
         <w:t>Ketua</w:t>
       </w:r>
       <w:proofErr w:type="spellEnd"/>
@@ -418,7 +537,25 @@
           <w:sz w:val="24"/>
           <w:lang w:val="en-ID"/>
         </w:rPr>
-        <w:t>Sekertaris</w:t>
+        <w:t>Sek</w:t>
+      </w:r>
+      <w:r>
+        <w:rPr>
+          <w:rFonts w:cstheme="minorHAnsi"/>
+          <w:color w:val="000000" w:themeColor="text1"/>
+          <w:sz w:val="24"/>
+          <w:lang w:val="en-ID"/>
+        </w:rPr>
+        <w:t>re</w:t>
+      </w:r>
+      <w:r>
+        <w:rPr>
+          <w:rFonts w:cstheme="minorHAnsi"/>
+          <w:color w:val="000000" w:themeColor="text1"/>
+          <w:sz w:val="24"/>
+          <w:lang w:val="en-ID"/>
+        </w:rPr>
+        <w:t>taris</w:t>
       </w:r>
       <w:proofErr w:type="spellEnd"/>
       <w:r>
@@ -440,15 +577,6 @@
         <w:tab/>
         <w:t xml:space="preserve">: </w:t>
       </w:r>
-      <w:r>
-        <w:rPr>
-          <w:rFonts w:cstheme="minorHAnsi"/>
-          <w:color w:val="000000" w:themeColor="text1"/>
-          <w:sz w:val="24"/>
-          <w:lang w:val="en-ID"/>
-        </w:rPr>
-        <w:t xml:space="preserve"> </w:t>
-      </w:r>
       <w:proofErr w:type="spellStart"/>
       <w:r>
         <w:rPr>
@@ -508,7 +636,7 @@
           <w:sz w:val="24"/>
           <w:lang w:val="en-ID"/>
         </w:rPr>
-        <w:t xml:space="preserve">   </w:t>
+        <w:t xml:space="preserve">  </w:t>
       </w:r>
       <w:proofErr w:type="spellStart"/>
       <w:r>
@@ -1354,25 +1482,41 @@
           <w:lang w:val="en-ID"/>
         </w:rPr>
       </w:pPr>
-      <w:proofErr w:type="spellStart"/>
-      <w:r>
-        <w:rPr>
-          <w:rFonts w:cstheme="minorHAnsi"/>
-          <w:color w:val="000000" w:themeColor="text1"/>
-          <w:sz w:val="24"/>
-          <w:lang w:val="en-ID"/>
-        </w:rPr>
-        <w:t>Dendi</w:t>
-      </w:r>
-      <w:proofErr w:type="spellEnd"/>
-      <w:r>
-        <w:rPr>
-          <w:rFonts w:cstheme="minorHAnsi"/>
-          <w:color w:val="000000" w:themeColor="text1"/>
-          <w:sz w:val="24"/>
-          <w:lang w:val="en-ID"/>
-        </w:rPr>
-        <w:t xml:space="preserve"> A.H (183040104)</w:t>
+      <w:r>
+        <w:rPr>
+          <w:rFonts w:cstheme="minorHAnsi"/>
+          <w:color w:val="000000" w:themeColor="text1"/>
+          <w:sz w:val="24"/>
+          <w:lang w:val="en-ID"/>
+        </w:rPr>
+        <w:t>Raga</w:t>
+      </w:r>
+      <w:r>
+        <w:rPr>
+          <w:rFonts w:cstheme="minorHAnsi"/>
+          <w:color w:val="000000" w:themeColor="text1"/>
+          <w:sz w:val="24"/>
+          <w:lang w:val="en-ID"/>
+        </w:rPr>
+        <w:t xml:space="preserve"> (183040</w:t>
+      </w:r>
+      <w:r>
+        <w:rPr>
+          <w:rFonts w:cstheme="minorHAnsi"/>
+          <w:color w:val="000000" w:themeColor="text1"/>
+          <w:sz w:val="24"/>
+          <w:lang w:val="en-ID"/>
+        </w:rPr>
+        <w:t>056</w:t>
+      </w:r>
+      <w:r>
+        <w:rPr>
+          <w:rFonts w:cstheme="minorHAnsi"/>
+          <w:color w:val="000000" w:themeColor="text1"/>
+          <w:sz w:val="24"/>
+          <w:lang w:val="en-ID"/>
+        </w:rPr>
+        <w:t>)</w:t>
       </w:r>
     </w:p>
     <w:p>
@@ -1397,8 +1541,19 @@
           <w:sz w:val="24"/>
           <w:lang w:val="en-ID"/>
         </w:rPr>
-        <w:t>Raga</w:t>
-      </w:r>
+        <w:t xml:space="preserve">Try </w:t>
+      </w:r>
+      <w:proofErr w:type="spellStart"/>
+      <w:r>
+        <w:rPr>
+          <w:rFonts w:cstheme="minorHAnsi"/>
+          <w:color w:val="000000" w:themeColor="text1"/>
+          <w:sz w:val="24"/>
+          <w:lang w:val="en-ID"/>
+        </w:rPr>
+        <w:t>Utami</w:t>
+      </w:r>
+      <w:proofErr w:type="spellEnd"/>
       <w:r>
         <w:rPr>
           <w:rFonts w:cstheme="minorHAnsi"/>
@@ -1415,7 +1570,7 @@
           <w:sz w:val="24"/>
           <w:lang w:val="en-ID"/>
         </w:rPr>
-        <w:t>056</w:t>
+        <w:t>123</w:t>
       </w:r>
       <w:r>
         <w:rPr>
@@ -1425,6 +1580,47 @@
           <w:lang w:val="en-ID"/>
         </w:rPr>
         <w:t>)</w:t>
+      </w:r>
+    </w:p>
+    <w:p>
+      <w:pPr>
+        <w:pStyle w:val="ListParagraph"/>
+        <w:numPr>
+          <w:ilvl w:val="0"/>
+          <w:numId w:val="17"/>
+        </w:numPr>
+        <w:rPr>
+          <w:color w:val="000000" w:themeColor="text1"/>
+        </w:rPr>
+      </w:pPr>
+      <w:r>
+        <w:rPr>
+          <w:rFonts w:cstheme="minorHAnsi"/>
+          <w:color w:val="000000" w:themeColor="text1"/>
+          <w:sz w:val="24"/>
+          <w:lang w:val="en-ID"/>
+        </w:rPr>
+        <w:t xml:space="preserve">Nathaniel </w:t>
+      </w:r>
+      <w:proofErr w:type="spellStart"/>
+      <w:r>
+        <w:rPr>
+          <w:rFonts w:cstheme="minorHAnsi"/>
+          <w:color w:val="000000" w:themeColor="text1"/>
+          <w:sz w:val="24"/>
+          <w:lang w:val="en-ID"/>
+        </w:rPr>
+        <w:t>Wijayanto</w:t>
+      </w:r>
+      <w:proofErr w:type="spellEnd"/>
+      <w:r>
+        <w:rPr>
+          <w:rFonts w:cstheme="minorHAnsi"/>
+          <w:color w:val="000000" w:themeColor="text1"/>
+          <w:sz w:val="24"/>
+          <w:lang w:val="en-ID"/>
+        </w:rPr>
+        <w:t xml:space="preserve"> (183040023)</w:t>
       </w:r>
     </w:p>
     <w:p>
@@ -1442,15 +1638,6 @@
           <w:lang w:val="en-ID"/>
         </w:rPr>
       </w:pPr>
-      <w:r>
-        <w:rPr>
-          <w:rFonts w:cstheme="minorHAnsi"/>
-          <w:color w:val="000000" w:themeColor="text1"/>
-          <w:sz w:val="24"/>
-          <w:lang w:val="en-ID"/>
-        </w:rPr>
-        <w:t xml:space="preserve">Try </w:t>
-      </w:r>
       <w:proofErr w:type="spellStart"/>
       <w:r>
         <w:rPr>
@@ -1459,7 +1646,16 @@
           <w:sz w:val="24"/>
           <w:lang w:val="en-ID"/>
         </w:rPr>
-        <w:t>Utami</w:t>
+        <w:t>Mocham</w:t>
+      </w:r>
+      <w:r>
+        <w:rPr>
+          <w:rFonts w:cstheme="minorHAnsi"/>
+          <w:color w:val="000000" w:themeColor="text1"/>
+          <w:sz w:val="24"/>
+          <w:lang w:val="en-ID"/>
+        </w:rPr>
+        <w:t>ad</w:t>
       </w:r>
       <w:proofErr w:type="spellEnd"/>
       <w:r>
@@ -1469,16 +1665,25 @@
           <w:sz w:val="24"/>
           <w:lang w:val="en-ID"/>
         </w:rPr>
-        <w:t xml:space="preserve"> (183040</w:t>
-      </w:r>
-      <w:r>
-        <w:rPr>
-          <w:rFonts w:cstheme="minorHAnsi"/>
-          <w:color w:val="000000" w:themeColor="text1"/>
-          <w:sz w:val="24"/>
-          <w:lang w:val="en-ID"/>
-        </w:rPr>
-        <w:t>123</w:t>
+        <w:t xml:space="preserve"> </w:t>
+      </w:r>
+      <w:r>
+        <w:rPr>
+          <w:rFonts w:cstheme="minorHAnsi"/>
+          <w:color w:val="000000" w:themeColor="text1"/>
+          <w:sz w:val="24"/>
+          <w:lang w:val="en-ID"/>
+        </w:rPr>
+        <w:t>Ridwan Kurniawan (183040</w:t>
+      </w:r>
+      <w:r>
+        <w:rPr>
+          <w:rFonts w:cstheme="minorHAnsi"/>
+          <w:color w:val="000000" w:themeColor="text1"/>
+          <w:sz w:val="24"/>
+          <w:lang w:val="en-ID"/>
+        </w:rPr>
+        <w:t>029</w:t>
       </w:r>
       <w:r>
         <w:rPr>
@@ -1488,47 +1693,6 @@
           <w:lang w:val="en-ID"/>
         </w:rPr>
         <w:t>)</w:t>
-      </w:r>
-    </w:p>
-    <w:p>
-      <w:pPr>
-        <w:pStyle w:val="ListParagraph"/>
-        <w:numPr>
-          <w:ilvl w:val="0"/>
-          <w:numId w:val="17"/>
-        </w:numPr>
-        <w:rPr>
-          <w:color w:val="000000" w:themeColor="text1"/>
-        </w:rPr>
-      </w:pPr>
-      <w:r>
-        <w:rPr>
-          <w:rFonts w:cstheme="minorHAnsi"/>
-          <w:color w:val="000000" w:themeColor="text1"/>
-          <w:sz w:val="24"/>
-          <w:lang w:val="en-ID"/>
-        </w:rPr>
-        <w:t xml:space="preserve">Nathaniel </w:t>
-      </w:r>
-      <w:proofErr w:type="spellStart"/>
-      <w:r>
-        <w:rPr>
-          <w:rFonts w:cstheme="minorHAnsi"/>
-          <w:color w:val="000000" w:themeColor="text1"/>
-          <w:sz w:val="24"/>
-          <w:lang w:val="en-ID"/>
-        </w:rPr>
-        <w:t>Wijayanto</w:t>
-      </w:r>
-      <w:proofErr w:type="spellEnd"/>
-      <w:r>
-        <w:rPr>
-          <w:rFonts w:cstheme="minorHAnsi"/>
-          <w:color w:val="000000" w:themeColor="text1"/>
-          <w:sz w:val="24"/>
-          <w:lang w:val="en-ID"/>
-        </w:rPr>
-        <w:t xml:space="preserve"> (183040023)</w:t>
       </w:r>
     </w:p>
     <w:p>
@@ -1554,16 +1718,7 @@
           <w:sz w:val="24"/>
           <w:lang w:val="en-ID"/>
         </w:rPr>
-        <w:t>Mocham</w:t>
-      </w:r>
-      <w:r>
-        <w:rPr>
-          <w:rFonts w:cstheme="minorHAnsi"/>
-          <w:color w:val="000000" w:themeColor="text1"/>
-          <w:sz w:val="24"/>
-          <w:lang w:val="en-ID"/>
-        </w:rPr>
-        <w:t>ad</w:t>
+        <w:t>Syaefuddin</w:t>
       </w:r>
       <w:proofErr w:type="spellEnd"/>
       <w:r>
@@ -1575,23 +1730,34 @@
         </w:rPr>
         <w:t xml:space="preserve"> </w:t>
       </w:r>
-      <w:r>
-        <w:rPr>
-          <w:rFonts w:cstheme="minorHAnsi"/>
-          <w:color w:val="000000" w:themeColor="text1"/>
-          <w:sz w:val="24"/>
-          <w:lang w:val="en-ID"/>
-        </w:rPr>
-        <w:t>Ridwan Kurniawan (183040</w:t>
-      </w:r>
-      <w:r>
-        <w:rPr>
-          <w:rFonts w:cstheme="minorHAnsi"/>
-          <w:color w:val="000000" w:themeColor="text1"/>
-          <w:sz w:val="24"/>
-          <w:lang w:val="en-ID"/>
-        </w:rPr>
-        <w:t>029</w:t>
+      <w:proofErr w:type="spellStart"/>
+      <w:r>
+        <w:rPr>
+          <w:rFonts w:cstheme="minorHAnsi"/>
+          <w:color w:val="000000" w:themeColor="text1"/>
+          <w:sz w:val="24"/>
+          <w:lang w:val="en-ID"/>
+        </w:rPr>
+        <w:t>Juhri</w:t>
+      </w:r>
+      <w:proofErr w:type="spellEnd"/>
+      <w:r>
+        <w:rPr>
+          <w:rFonts w:cstheme="minorHAnsi"/>
+          <w:color w:val="000000" w:themeColor="text1"/>
+          <w:sz w:val="24"/>
+          <w:lang w:val="en-ID"/>
+        </w:rPr>
+        <w:t xml:space="preserve"> (183040</w:t>
+      </w:r>
+      <w:r>
+        <w:rPr>
+          <w:rFonts w:cstheme="minorHAnsi"/>
+          <w:color w:val="000000" w:themeColor="text1"/>
+          <w:sz w:val="24"/>
+          <w:lang w:val="en-ID"/>
+        </w:rPr>
+        <w:t>075</w:t>
       </w:r>
       <w:r>
         <w:rPr>
@@ -1618,6 +1784,15 @@
           <w:lang w:val="en-ID"/>
         </w:rPr>
       </w:pPr>
+      <w:r>
+        <w:rPr>
+          <w:rFonts w:cstheme="minorHAnsi"/>
+          <w:color w:val="000000" w:themeColor="text1"/>
+          <w:sz w:val="24"/>
+          <w:lang w:val="en-ID"/>
+        </w:rPr>
+        <w:t xml:space="preserve">Nadia </w:t>
+      </w:r>
       <w:proofErr w:type="spellStart"/>
       <w:r>
         <w:rPr>
@@ -1626,7 +1801,16 @@
           <w:sz w:val="24"/>
           <w:lang w:val="en-ID"/>
         </w:rPr>
-        <w:t>Syaefuddin</w:t>
+        <w:t>R</w:t>
+      </w:r>
+      <w:r>
+        <w:rPr>
+          <w:rFonts w:cstheme="minorHAnsi"/>
+          <w:color w:val="000000" w:themeColor="text1"/>
+          <w:sz w:val="24"/>
+          <w:lang w:val="en-ID"/>
+        </w:rPr>
+        <w:t>utbah</w:t>
       </w:r>
       <w:proofErr w:type="spellEnd"/>
       <w:r>
@@ -1638,6 +1822,31 @@
         </w:rPr>
         <w:t xml:space="preserve"> </w:t>
       </w:r>
+      <w:r>
+        <w:rPr>
+          <w:rFonts w:cstheme="minorHAnsi"/>
+          <w:color w:val="000000" w:themeColor="text1"/>
+          <w:sz w:val="24"/>
+          <w:lang w:val="en-ID"/>
+        </w:rPr>
+        <w:t>(183040068)</w:t>
+      </w:r>
+    </w:p>
+    <w:p>
+      <w:pPr>
+        <w:pStyle w:val="ListParagraph"/>
+        <w:numPr>
+          <w:ilvl w:val="0"/>
+          <w:numId w:val="17"/>
+        </w:numPr>
+        <w:spacing w:after="10"/>
+        <w:rPr>
+          <w:rFonts w:cstheme="minorHAnsi"/>
+          <w:color w:val="000000" w:themeColor="text1"/>
+          <w:sz w:val="24"/>
+          <w:lang w:val="en-ID"/>
+        </w:rPr>
+      </w:pPr>
       <w:proofErr w:type="spellStart"/>
       <w:r>
         <w:rPr>
@@ -1646,7 +1855,7 @@
           <w:sz w:val="24"/>
           <w:lang w:val="en-ID"/>
         </w:rPr>
-        <w:t>Juhri</w:t>
+        <w:t>Hadi</w:t>
       </w:r>
       <w:proofErr w:type="spellEnd"/>
       <w:r>
@@ -1656,25 +1865,44 @@
           <w:sz w:val="24"/>
           <w:lang w:val="en-ID"/>
         </w:rPr>
-        <w:t xml:space="preserve"> (183040</w:t>
-      </w:r>
-      <w:r>
-        <w:rPr>
-          <w:rFonts w:cstheme="minorHAnsi"/>
-          <w:color w:val="000000" w:themeColor="text1"/>
-          <w:sz w:val="24"/>
-          <w:lang w:val="en-ID"/>
-        </w:rPr>
-        <w:t>075</w:t>
-      </w:r>
-      <w:r>
-        <w:rPr>
-          <w:rFonts w:cstheme="minorHAnsi"/>
-          <w:color w:val="000000" w:themeColor="text1"/>
-          <w:sz w:val="24"/>
-          <w:lang w:val="en-ID"/>
-        </w:rPr>
-        <w:t>)</w:t>
+        <w:t xml:space="preserve"> </w:t>
+      </w:r>
+      <w:proofErr w:type="spellStart"/>
+      <w:r>
+        <w:rPr>
+          <w:rFonts w:cstheme="minorHAnsi"/>
+          <w:color w:val="000000" w:themeColor="text1"/>
+          <w:sz w:val="24"/>
+          <w:lang w:val="en-ID"/>
+        </w:rPr>
+        <w:t>S</w:t>
+      </w:r>
+      <w:r>
+        <w:rPr>
+          <w:rFonts w:cstheme="minorHAnsi"/>
+          <w:color w:val="000000" w:themeColor="text1"/>
+          <w:sz w:val="24"/>
+          <w:lang w:val="en-ID"/>
+        </w:rPr>
+        <w:t>utarma</w:t>
+      </w:r>
+      <w:proofErr w:type="spellEnd"/>
+      <w:r>
+        <w:rPr>
+          <w:rFonts w:cstheme="minorHAnsi"/>
+          <w:color w:val="000000" w:themeColor="text1"/>
+          <w:sz w:val="24"/>
+          <w:lang w:val="en-ID"/>
+        </w:rPr>
+        <w:t xml:space="preserve"> </w:t>
+      </w:r>
+      <w:r>
+        <w:rPr>
+          <w:rFonts w:cstheme="minorHAnsi"/>
+          <w:color w:val="000000" w:themeColor="text1"/>
+          <w:lang w:val="en-ID"/>
+        </w:rPr>
+        <w:t>(183040035)</w:t>
       </w:r>
     </w:p>
     <w:p>
@@ -2100,7 +2328,7 @@
           <w:sz w:val="24"/>
           <w:lang w:val="en-ID"/>
         </w:rPr>
-        <w:t>Risma</w:t>
+        <w:t>Fajar</w:t>
       </w:r>
       <w:proofErr w:type="spellEnd"/>
       <w:r>
@@ -2110,6 +2338,69 @@
           <w:sz w:val="24"/>
           <w:lang w:val="en-ID"/>
         </w:rPr>
+        <w:t xml:space="preserve"> Nurul</w:t>
+      </w:r>
+      <w:r>
+        <w:rPr>
+          <w:rFonts w:cstheme="minorHAnsi"/>
+          <w:color w:val="000000" w:themeColor="text1"/>
+          <w:sz w:val="24"/>
+          <w:lang w:val="en-ID"/>
+        </w:rPr>
+        <w:t xml:space="preserve"> (183040</w:t>
+      </w:r>
+      <w:r>
+        <w:rPr>
+          <w:rFonts w:cstheme="minorHAnsi"/>
+          <w:color w:val="000000" w:themeColor="text1"/>
+          <w:sz w:val="24"/>
+          <w:lang w:val="en-ID"/>
+        </w:rPr>
+        <w:t>100</w:t>
+      </w:r>
+      <w:r>
+        <w:rPr>
+          <w:rFonts w:cstheme="minorHAnsi"/>
+          <w:color w:val="000000" w:themeColor="text1"/>
+          <w:sz w:val="24"/>
+          <w:lang w:val="en-ID"/>
+        </w:rPr>
+        <w:t>)</w:t>
+      </w:r>
+    </w:p>
+    <w:p>
+      <w:pPr>
+        <w:pStyle w:val="ListParagraph"/>
+        <w:numPr>
+          <w:ilvl w:val="0"/>
+          <w:numId w:val="17"/>
+        </w:numPr>
+        <w:spacing w:after="10"/>
+        <w:rPr>
+          <w:rFonts w:cstheme="minorHAnsi"/>
+          <w:color w:val="000000" w:themeColor="text1"/>
+          <w:sz w:val="24"/>
+          <w:lang w:val="en-ID"/>
+        </w:rPr>
+      </w:pPr>
+      <w:proofErr w:type="spellStart"/>
+      <w:r>
+        <w:rPr>
+          <w:rFonts w:cstheme="minorHAnsi"/>
+          <w:color w:val="000000" w:themeColor="text1"/>
+          <w:sz w:val="24"/>
+          <w:lang w:val="en-ID"/>
+        </w:rPr>
+        <w:t>Avip</w:t>
+      </w:r>
+      <w:proofErr w:type="spellEnd"/>
+      <w:r>
+        <w:rPr>
+          <w:rFonts w:cstheme="minorHAnsi"/>
+          <w:color w:val="000000" w:themeColor="text1"/>
+          <w:sz w:val="24"/>
+          <w:lang w:val="en-ID"/>
+        </w:rPr>
         <w:t xml:space="preserve"> </w:t>
       </w:r>
       <w:proofErr w:type="spellStart"/>
@@ -2120,7 +2411,7 @@
           <w:sz w:val="24"/>
           <w:lang w:val="en-ID"/>
         </w:rPr>
-        <w:t>Nurcahayani</w:t>
+        <w:t>Syaifulloh</w:t>
       </w:r>
       <w:proofErr w:type="spellEnd"/>
       <w:r>
@@ -2130,7 +2421,70 @@
           <w:sz w:val="24"/>
           <w:lang w:val="en-ID"/>
         </w:rPr>
-        <w:t xml:space="preserve"> (183040145)</w:t>
+        <w:t xml:space="preserve"> (183040</w:t>
+      </w:r>
+      <w:r>
+        <w:rPr>
+          <w:rFonts w:cstheme="minorHAnsi"/>
+          <w:color w:val="000000" w:themeColor="text1"/>
+          <w:sz w:val="24"/>
+          <w:lang w:val="en-ID"/>
+        </w:rPr>
+        <w:t>024</w:t>
+      </w:r>
+      <w:r>
+        <w:rPr>
+          <w:rFonts w:cstheme="minorHAnsi"/>
+          <w:color w:val="000000" w:themeColor="text1"/>
+          <w:sz w:val="24"/>
+          <w:lang w:val="en-ID"/>
+        </w:rPr>
+        <w:t>)</w:t>
+      </w:r>
+      <w:r>
+        <w:rPr>
+          <w:rFonts w:cstheme="minorHAnsi"/>
+          <w:color w:val="000000" w:themeColor="text1"/>
+          <w:sz w:val="24"/>
+          <w:lang w:val="en-ID"/>
+        </w:rPr>
+        <w:t xml:space="preserve"> </w:t>
+      </w:r>
+    </w:p>
+    <w:p>
+      <w:pPr>
+        <w:pStyle w:val="ListParagraph"/>
+        <w:numPr>
+          <w:ilvl w:val="0"/>
+          <w:numId w:val="17"/>
+        </w:numPr>
+        <w:spacing w:after="10"/>
+        <w:rPr>
+          <w:rFonts w:cstheme="minorHAnsi"/>
+          <w:color w:val="000000" w:themeColor="text1"/>
+          <w:sz w:val="24"/>
+          <w:lang w:val="en-ID"/>
+        </w:rPr>
+      </w:pPr>
+      <w:proofErr w:type="spellStart"/>
+      <w:r>
+        <w:rPr>
+          <w:rFonts w:cstheme="minorHAnsi"/>
+          <w:color w:val="000000" w:themeColor="text1"/>
+          <w:sz w:val="24"/>
+          <w:lang w:val="en-ID"/>
+        </w:rPr>
+        <w:t>Dendi</w:t>
+      </w:r>
+      <w:proofErr w:type="spellEnd"/>
+      <w:r>
+        <w:rPr>
+          <w:rFonts w:cstheme="minorHAnsi"/>
+          <w:color w:val="000000" w:themeColor="text1"/>
+          <w:sz w:val="24"/>
+          <w:lang w:val="en-ID"/>
+        </w:rPr>
+        <w:t xml:space="preserve"> A.H (183040104)</w:t>
       </w:r>
     </w:p>
     <w:p>
@@ -2156,7 +2510,7 @@
           <w:sz w:val="24"/>
           <w:lang w:val="en-ID"/>
         </w:rPr>
-        <w:t>Fajar</w:t>
+        <w:t>Rizky</w:t>
       </w:r>
       <w:proofErr w:type="spellEnd"/>
       <w:r>
@@ -2166,34 +2520,7 @@
           <w:sz w:val="24"/>
           <w:lang w:val="en-ID"/>
         </w:rPr>
-        <w:t xml:space="preserve"> Nurul</w:t>
-      </w:r>
-      <w:r>
-        <w:rPr>
-          <w:rFonts w:cstheme="minorHAnsi"/>
-          <w:color w:val="000000" w:themeColor="text1"/>
-          <w:sz w:val="24"/>
-          <w:lang w:val="en-ID"/>
-        </w:rPr>
-        <w:t xml:space="preserve"> (183040</w:t>
-      </w:r>
-      <w:r>
-        <w:rPr>
-          <w:rFonts w:cstheme="minorHAnsi"/>
-          <w:color w:val="000000" w:themeColor="text1"/>
-          <w:sz w:val="24"/>
-          <w:lang w:val="en-ID"/>
-        </w:rPr>
-        <w:t>100</w:t>
-      </w:r>
-      <w:r>
-        <w:rPr>
-          <w:rFonts w:cstheme="minorHAnsi"/>
-          <w:color w:val="000000" w:themeColor="text1"/>
-          <w:sz w:val="24"/>
-          <w:lang w:val="en-ID"/>
-        </w:rPr>
-        <w:t>)</w:t>
+        <w:t xml:space="preserve"> Ramadhan (183040008)</w:t>
       </w:r>
     </w:p>
     <w:p>
@@ -2219,116 +2546,7 @@
           <w:sz w:val="24"/>
           <w:lang w:val="en-ID"/>
         </w:rPr>
-        <w:t>Avip</w:t>
-      </w:r>
-      <w:proofErr w:type="spellEnd"/>
-      <w:r>
-        <w:rPr>
-          <w:rFonts w:cstheme="minorHAnsi"/>
-          <w:color w:val="000000" w:themeColor="text1"/>
-          <w:sz w:val="24"/>
-          <w:lang w:val="en-ID"/>
-        </w:rPr>
-        <w:t xml:space="preserve"> </w:t>
-      </w:r>
-      <w:proofErr w:type="spellStart"/>
-      <w:r>
-        <w:rPr>
-          <w:rFonts w:cstheme="minorHAnsi"/>
-          <w:color w:val="000000" w:themeColor="text1"/>
-          <w:sz w:val="24"/>
-          <w:lang w:val="en-ID"/>
-        </w:rPr>
-        <w:t>Syaifulloh</w:t>
-      </w:r>
-      <w:proofErr w:type="spellEnd"/>
-      <w:r>
-        <w:rPr>
-          <w:rFonts w:cstheme="minorHAnsi"/>
-          <w:color w:val="000000" w:themeColor="text1"/>
-          <w:sz w:val="24"/>
-          <w:lang w:val="en-ID"/>
-        </w:rPr>
-        <w:t xml:space="preserve"> (183040</w:t>
-      </w:r>
-      <w:r>
-        <w:rPr>
-          <w:rFonts w:cstheme="minorHAnsi"/>
-          <w:color w:val="000000" w:themeColor="text1"/>
-          <w:sz w:val="24"/>
-          <w:lang w:val="en-ID"/>
-        </w:rPr>
-        <w:t>024</w:t>
-      </w:r>
-      <w:r>
-        <w:rPr>
-          <w:rFonts w:cstheme="minorHAnsi"/>
-          <w:color w:val="000000" w:themeColor="text1"/>
-          <w:sz w:val="24"/>
-          <w:lang w:val="en-ID"/>
-        </w:rPr>
-        <w:t>)</w:t>
-      </w:r>
-    </w:p>
-    <w:p>
-      <w:pPr>
-        <w:pStyle w:val="ListParagraph"/>
-        <w:numPr>
-          <w:ilvl w:val="0"/>
-          <w:numId w:val="10"/>
-        </w:numPr>
-        <w:spacing w:after="10"/>
-        <w:rPr>
-          <w:rFonts w:cstheme="minorHAnsi"/>
-          <w:color w:val="000000" w:themeColor="text1"/>
-          <w:sz w:val="24"/>
-          <w:lang w:val="en-ID"/>
-        </w:rPr>
-      </w:pPr>
-      <w:proofErr w:type="spellStart"/>
-      <w:r>
-        <w:rPr>
-          <w:rFonts w:cstheme="minorHAnsi"/>
-          <w:color w:val="000000" w:themeColor="text1"/>
-          <w:sz w:val="24"/>
-          <w:lang w:val="en-ID"/>
-        </w:rPr>
-        <w:t>Rizky</w:t>
-      </w:r>
-      <w:proofErr w:type="spellEnd"/>
-      <w:r>
-        <w:rPr>
-          <w:rFonts w:cstheme="minorHAnsi"/>
-          <w:color w:val="000000" w:themeColor="text1"/>
-          <w:sz w:val="24"/>
-          <w:lang w:val="en-ID"/>
-        </w:rPr>
-        <w:t xml:space="preserve"> Ramadhan (183040008)</w:t>
-      </w:r>
-    </w:p>
-    <w:p>
-      <w:pPr>
-        <w:pStyle w:val="ListParagraph"/>
-        <w:numPr>
-          <w:ilvl w:val="0"/>
-          <w:numId w:val="10"/>
-        </w:numPr>
-        <w:spacing w:after="10"/>
-        <w:rPr>
-          <w:rFonts w:cstheme="minorHAnsi"/>
-          <w:color w:val="000000" w:themeColor="text1"/>
-          <w:sz w:val="24"/>
-          <w:lang w:val="en-ID"/>
-        </w:rPr>
-      </w:pPr>
-      <w:proofErr w:type="spellStart"/>
-      <w:r>
-        <w:rPr>
-          <w:rFonts w:cstheme="minorHAnsi"/>
-          <w:color w:val="000000" w:themeColor="text1"/>
-          <w:sz w:val="24"/>
-          <w:lang w:val="en-ID"/>
-        </w:rPr>
+        <w:lastRenderedPageBreak/>
         <w:t>Bangkit</w:t>
       </w:r>
       <w:proofErr w:type="spellEnd"/>
@@ -2408,7 +2626,6 @@
           <w:sz w:val="24"/>
           <w:lang w:val="en-ID"/>
         </w:rPr>
-        <w:lastRenderedPageBreak/>
         <w:t xml:space="preserve"> Sie </w:t>
       </w:r>
       <w:proofErr w:type="spellStart"/>
@@ -2553,14 +2770,34 @@
           <w:lang w:val="en-ID"/>
         </w:rPr>
       </w:pPr>
-      <w:r>
-        <w:rPr>
-          <w:rFonts w:cstheme="minorHAnsi"/>
-          <w:color w:val="000000" w:themeColor="text1"/>
-          <w:sz w:val="24"/>
-          <w:lang w:val="en-ID"/>
-        </w:rPr>
-        <w:t xml:space="preserve">Rival Nurul </w:t>
+      <w:proofErr w:type="spellStart"/>
+      <w:r>
+        <w:rPr>
+          <w:rFonts w:cstheme="minorHAnsi"/>
+          <w:color w:val="000000" w:themeColor="text1"/>
+          <w:sz w:val="24"/>
+          <w:lang w:val="en-ID"/>
+        </w:rPr>
+        <w:t>Riv</w:t>
+      </w:r>
+      <w:r>
+        <w:rPr>
+          <w:rFonts w:cstheme="minorHAnsi"/>
+          <w:color w:val="000000" w:themeColor="text1"/>
+          <w:sz w:val="24"/>
+          <w:lang w:val="en-ID"/>
+        </w:rPr>
+        <w:t>ia</w:t>
+      </w:r>
+      <w:proofErr w:type="spellEnd"/>
+      <w:r>
+        <w:rPr>
+          <w:rFonts w:cstheme="minorHAnsi"/>
+          <w:color w:val="000000" w:themeColor="text1"/>
+          <w:sz w:val="24"/>
+          <w:lang w:val="en-ID"/>
+        </w:rPr>
+        <w:t xml:space="preserve"> Nurul </w:t>
       </w:r>
       <w:proofErr w:type="spellStart"/>
       <w:r>
@@ -2650,6 +2887,174 @@
     </w:p>
     <w:p>
       <w:pPr>
+        <w:pStyle w:val="ListParagraph"/>
+        <w:numPr>
+          <w:ilvl w:val="0"/>
+          <w:numId w:val="25"/>
+        </w:numPr>
+        <w:spacing w:after="10"/>
+        <w:rPr>
+          <w:rFonts w:cstheme="minorHAnsi"/>
+          <w:color w:val="000000" w:themeColor="text1"/>
+          <w:sz w:val="24"/>
+          <w:lang w:val="en-ID"/>
+        </w:rPr>
+      </w:pPr>
+      <w:r>
+        <w:rPr>
+          <w:rFonts w:cstheme="minorHAnsi"/>
+          <w:color w:val="000000" w:themeColor="text1"/>
+          <w:sz w:val="24"/>
+          <w:lang w:val="en-ID"/>
+        </w:rPr>
+        <w:t xml:space="preserve">Muhammad </w:t>
+      </w:r>
+      <w:proofErr w:type="spellStart"/>
+      <w:r>
+        <w:rPr>
+          <w:rFonts w:cstheme="minorHAnsi"/>
+          <w:color w:val="000000" w:themeColor="text1"/>
+          <w:sz w:val="24"/>
+          <w:lang w:val="en-ID"/>
+        </w:rPr>
+        <w:t>Fauzi</w:t>
+      </w:r>
+      <w:proofErr w:type="spellEnd"/>
+      <w:r>
+        <w:rPr>
+          <w:rFonts w:cstheme="minorHAnsi"/>
+          <w:color w:val="000000" w:themeColor="text1"/>
+          <w:sz w:val="24"/>
+          <w:lang w:val="en-ID"/>
+        </w:rPr>
+        <w:t xml:space="preserve"> Maulana (183040122)</w:t>
+      </w:r>
+    </w:p>
+    <w:p>
+      <w:pPr>
+        <w:pStyle w:val="ListParagraph"/>
+        <w:numPr>
+          <w:ilvl w:val="0"/>
+          <w:numId w:val="25"/>
+        </w:numPr>
+        <w:spacing w:after="10"/>
+        <w:rPr>
+          <w:rFonts w:cstheme="minorHAnsi"/>
+          <w:color w:val="000000" w:themeColor="text1"/>
+          <w:sz w:val="24"/>
+          <w:lang w:val="en-ID"/>
+        </w:rPr>
+      </w:pPr>
+      <w:r>
+        <w:rPr>
+          <w:rFonts w:cstheme="minorHAnsi"/>
+          <w:color w:val="000000" w:themeColor="text1"/>
+          <w:sz w:val="24"/>
+          <w:lang w:val="en-ID"/>
+        </w:rPr>
+        <w:t xml:space="preserve">Dimas </w:t>
+      </w:r>
+      <w:proofErr w:type="spellStart"/>
+      <w:r>
+        <w:rPr>
+          <w:rFonts w:cstheme="minorHAnsi"/>
+          <w:color w:val="000000" w:themeColor="text1"/>
+          <w:sz w:val="24"/>
+          <w:lang w:val="en-ID"/>
+        </w:rPr>
+        <w:t>Gilang</w:t>
+      </w:r>
+      <w:proofErr w:type="spellEnd"/>
+      <w:r>
+        <w:rPr>
+          <w:rFonts w:cstheme="minorHAnsi"/>
+          <w:color w:val="000000" w:themeColor="text1"/>
+          <w:sz w:val="24"/>
+          <w:lang w:val="en-ID"/>
+        </w:rPr>
+        <w:t xml:space="preserve"> </w:t>
+      </w:r>
+      <w:proofErr w:type="spellStart"/>
+      <w:r>
+        <w:rPr>
+          <w:rFonts w:cstheme="minorHAnsi"/>
+          <w:color w:val="000000" w:themeColor="text1"/>
+          <w:sz w:val="24"/>
+          <w:lang w:val="en-ID"/>
+        </w:rPr>
+        <w:t>Nurpambudi</w:t>
+      </w:r>
+      <w:proofErr w:type="spellEnd"/>
+      <w:r>
+        <w:rPr>
+          <w:rFonts w:cstheme="minorHAnsi"/>
+          <w:color w:val="000000" w:themeColor="text1"/>
+          <w:sz w:val="24"/>
+          <w:lang w:val="en-ID"/>
+        </w:rPr>
+        <w:t xml:space="preserve"> (183040026)</w:t>
+      </w:r>
+    </w:p>
+    <w:p>
+      <w:pPr>
+        <w:pStyle w:val="ListParagraph"/>
+        <w:numPr>
+          <w:ilvl w:val="0"/>
+          <w:numId w:val="25"/>
+        </w:numPr>
+        <w:spacing w:after="10"/>
+        <w:rPr>
+          <w:rFonts w:cstheme="minorHAnsi"/>
+          <w:color w:val="000000" w:themeColor="text1"/>
+          <w:sz w:val="24"/>
+          <w:lang w:val="en-ID"/>
+        </w:rPr>
+      </w:pPr>
+      <w:proofErr w:type="spellStart"/>
+      <w:r>
+        <w:rPr>
+          <w:rFonts w:cstheme="minorHAnsi"/>
+          <w:color w:val="000000" w:themeColor="text1"/>
+          <w:sz w:val="24"/>
+          <w:lang w:val="en-ID"/>
+        </w:rPr>
+        <w:t>Risma</w:t>
+      </w:r>
+      <w:proofErr w:type="spellEnd"/>
+      <w:r>
+        <w:rPr>
+          <w:rFonts w:cstheme="minorHAnsi"/>
+          <w:color w:val="000000" w:themeColor="text1"/>
+          <w:sz w:val="24"/>
+          <w:lang w:val="en-ID"/>
+        </w:rPr>
+        <w:t xml:space="preserve"> </w:t>
+      </w:r>
+      <w:proofErr w:type="spellStart"/>
+      <w:r>
+        <w:rPr>
+          <w:rFonts w:cstheme="minorHAnsi"/>
+          <w:color w:val="000000" w:themeColor="text1"/>
+          <w:sz w:val="24"/>
+          <w:lang w:val="en-ID"/>
+        </w:rPr>
+        <w:t>Nurcahayani</w:t>
+      </w:r>
+      <w:proofErr w:type="spellEnd"/>
+      <w:r>
+        <w:rPr>
+          <w:rFonts w:cstheme="minorHAnsi"/>
+          <w:color w:val="000000" w:themeColor="text1"/>
+          <w:sz w:val="24"/>
+          <w:lang w:val="en-ID"/>
+        </w:rPr>
+        <w:t xml:space="preserve"> (183040145)</w:t>
+      </w:r>
+      <w:bookmarkStart w:id="0" w:name="_GoBack"/>
+      <w:bookmarkEnd w:id="0"/>
+    </w:p>
+    <w:p>
+      <w:pPr>
         <w:spacing w:after="10"/>
         <w:rPr>
           <w:rFonts w:cstheme="minorHAnsi"/>
@@ -3250,7 +3655,9 @@
     </w:p>
     <w:p>
       <w:pPr>
+        <w:pStyle w:val="ListParagraph"/>
         <w:spacing w:after="10"/>
+        <w:ind w:left="1800"/>
         <w:rPr>
           <w:rFonts w:cstheme="minorHAnsi"/>
           <w:color w:val="000000" w:themeColor="text1"/>
@@ -3673,15 +4080,6 @@
           <w:lang w:val="en-ID"/>
         </w:rPr>
       </w:pPr>
-      <w:r>
-        <w:rPr>
-          <w:rFonts w:cstheme="minorHAnsi"/>
-          <w:color w:val="000000" w:themeColor="text1"/>
-          <w:sz w:val="24"/>
-          <w:lang w:val="en-ID"/>
-        </w:rPr>
-        <w:t xml:space="preserve">Muhammad </w:t>
-      </w:r>
       <w:proofErr w:type="spellStart"/>
       <w:r>
         <w:rPr>
@@ -3690,7 +4088,7 @@
           <w:sz w:val="24"/>
           <w:lang w:val="en-ID"/>
         </w:rPr>
-        <w:t>Fauzi</w:t>
+        <w:t>Fikri</w:t>
       </w:r>
       <w:proofErr w:type="spellEnd"/>
       <w:r>
@@ -3700,7 +4098,7 @@
           <w:sz w:val="24"/>
           <w:lang w:val="en-ID"/>
         </w:rPr>
-        <w:t xml:space="preserve"> Maulana (183040122)</w:t>
+        <w:t xml:space="preserve"> Ahmad (183040077)</w:t>
       </w:r>
     </w:p>
     <w:p>
@@ -3726,107 +4124,6 @@
           <w:sz w:val="24"/>
           <w:lang w:val="en-ID"/>
         </w:rPr>
-        <w:t>Fikri</w:t>
-      </w:r>
-      <w:proofErr w:type="spellEnd"/>
-      <w:r>
-        <w:rPr>
-          <w:rFonts w:cstheme="minorHAnsi"/>
-          <w:color w:val="000000" w:themeColor="text1"/>
-          <w:sz w:val="24"/>
-          <w:lang w:val="en-ID"/>
-        </w:rPr>
-        <w:t xml:space="preserve"> Ahmad (183040077)</w:t>
-      </w:r>
-    </w:p>
-    <w:p>
-      <w:pPr>
-        <w:pStyle w:val="ListParagraph"/>
-        <w:numPr>
-          <w:ilvl w:val="0"/>
-          <w:numId w:val="23"/>
-        </w:numPr>
-        <w:spacing w:after="10"/>
-        <w:rPr>
-          <w:rFonts w:cstheme="minorHAnsi"/>
-          <w:color w:val="000000" w:themeColor="text1"/>
-          <w:sz w:val="24"/>
-          <w:lang w:val="en-ID"/>
-        </w:rPr>
-      </w:pPr>
-      <w:r>
-        <w:rPr>
-          <w:rFonts w:cstheme="minorHAnsi"/>
-          <w:color w:val="000000" w:themeColor="text1"/>
-          <w:sz w:val="24"/>
-          <w:lang w:val="en-ID"/>
-        </w:rPr>
-        <w:t xml:space="preserve">Dimas </w:t>
-      </w:r>
-      <w:proofErr w:type="spellStart"/>
-      <w:r>
-        <w:rPr>
-          <w:rFonts w:cstheme="minorHAnsi"/>
-          <w:color w:val="000000" w:themeColor="text1"/>
-          <w:sz w:val="24"/>
-          <w:lang w:val="en-ID"/>
-        </w:rPr>
-        <w:t>Gilang</w:t>
-      </w:r>
-      <w:proofErr w:type="spellEnd"/>
-      <w:r>
-        <w:rPr>
-          <w:rFonts w:cstheme="minorHAnsi"/>
-          <w:color w:val="000000" w:themeColor="text1"/>
-          <w:sz w:val="24"/>
-          <w:lang w:val="en-ID"/>
-        </w:rPr>
-        <w:t xml:space="preserve"> </w:t>
-      </w:r>
-      <w:proofErr w:type="spellStart"/>
-      <w:r>
-        <w:rPr>
-          <w:rFonts w:cstheme="minorHAnsi"/>
-          <w:color w:val="000000" w:themeColor="text1"/>
-          <w:sz w:val="24"/>
-          <w:lang w:val="en-ID"/>
-        </w:rPr>
-        <w:t>Nurpambudi</w:t>
-      </w:r>
-      <w:proofErr w:type="spellEnd"/>
-      <w:r>
-        <w:rPr>
-          <w:rFonts w:cstheme="minorHAnsi"/>
-          <w:color w:val="000000" w:themeColor="text1"/>
-          <w:sz w:val="24"/>
-          <w:lang w:val="en-ID"/>
-        </w:rPr>
-        <w:t xml:space="preserve"> (183040026)</w:t>
-      </w:r>
-    </w:p>
-    <w:p>
-      <w:pPr>
-        <w:pStyle w:val="ListParagraph"/>
-        <w:numPr>
-          <w:ilvl w:val="0"/>
-          <w:numId w:val="23"/>
-        </w:numPr>
-        <w:spacing w:after="10"/>
-        <w:rPr>
-          <w:rFonts w:cstheme="minorHAnsi"/>
-          <w:color w:val="000000" w:themeColor="text1"/>
-          <w:sz w:val="24"/>
-          <w:lang w:val="en-ID"/>
-        </w:rPr>
-      </w:pPr>
-      <w:proofErr w:type="spellStart"/>
-      <w:r>
-        <w:rPr>
-          <w:rFonts w:cstheme="minorHAnsi"/>
-          <w:color w:val="000000" w:themeColor="text1"/>
-          <w:sz w:val="24"/>
-          <w:lang w:val="en-ID"/>
-        </w:rPr>
         <w:t>Wiky</w:t>
       </w:r>
       <w:proofErr w:type="spellEnd"/>
@@ -4321,7 +4618,16 @@
           <w:sz w:val="24"/>
           <w:lang w:val="en-ID"/>
         </w:rPr>
-        <w:t>18</w:t>
+        <w:t>1</w:t>
+      </w:r>
+      <w:r>
+        <w:rPr>
+          <w:rFonts w:ascii="Times New Roman" w:hAnsi="Times New Roman" w:cs="Times New Roman"/>
+          <w:color w:val="000000" w:themeColor="text1"/>
+          <w:sz w:val="24"/>
+          <w:lang w:val="en-ID"/>
+        </w:rPr>
+        <w:t>8</w:t>
       </w:r>
     </w:p>
     <w:p>
@@ -4371,8 +4677,6 @@
         </w:rPr>
         <w:t xml:space="preserve"> </w:t>
       </w:r>
-      <w:bookmarkStart w:id="0" w:name="_GoBack"/>
-      <w:bookmarkEnd w:id="0"/>
       <w:proofErr w:type="spellStart"/>
       <w:r>
         <w:rPr>
@@ -4381,9 +4685,9 @@
           <w:sz w:val="24"/>
           <w:lang w:val="en-ID"/>
         </w:rPr>
-        <w:t>Laki-</w:t>
-      </w:r>
-      <w:proofErr w:type="gramStart"/>
+        <w:t>Laki-Laki</w:t>
+      </w:r>
+      <w:proofErr w:type="spellEnd"/>
       <w:r>
         <w:rPr>
           <w:rFonts w:ascii="Times New Roman" w:hAnsi="Times New Roman" w:cs="Times New Roman"/>
@@ -4391,9 +4695,8 @@
           <w:sz w:val="24"/>
           <w:lang w:val="en-ID"/>
         </w:rPr>
-        <w:t>Laki</w:t>
-      </w:r>
-      <w:proofErr w:type="spellEnd"/>
+        <w:t xml:space="preserve"> : </w:t>
+      </w:r>
       <w:r>
         <w:rPr>
           <w:rFonts w:ascii="Times New Roman" w:hAnsi="Times New Roman" w:cs="Times New Roman"/>
@@ -4401,9 +4704,8 @@
           <w:sz w:val="24"/>
           <w:lang w:val="en-ID"/>
         </w:rPr>
-        <w:t xml:space="preserve"> :</w:t>
-      </w:r>
-      <w:proofErr w:type="gramEnd"/>
+        <w:t>3</w:t>
+      </w:r>
       <w:r>
         <w:rPr>
           <w:rFonts w:ascii="Times New Roman" w:hAnsi="Times New Roman" w:cs="Times New Roman"/>
@@ -4411,16 +4713,7 @@
           <w:sz w:val="24"/>
           <w:lang w:val="en-ID"/>
         </w:rPr>
-        <w:t xml:space="preserve"> </w:t>
-      </w:r>
-      <w:r>
-        <w:rPr>
-          <w:rFonts w:ascii="Times New Roman" w:hAnsi="Times New Roman" w:cs="Times New Roman"/>
-          <w:color w:val="000000" w:themeColor="text1"/>
-          <w:sz w:val="24"/>
-          <w:lang w:val="en-ID"/>
-        </w:rPr>
-        <w:t>34</w:t>
+        <w:t>5</w:t>
       </w:r>
     </w:p>
     <w:p>
@@ -4479,52 +4772,17 @@
           <w:sz w:val="24"/>
           <w:lang w:val="en-ID"/>
         </w:rPr>
-        <w:t xml:space="preserve"> 52</w:t>
-      </w:r>
-    </w:p>
-    <w:p>
-      <w:pPr>
-        <w:spacing w:after="10"/>
+        <w:t xml:space="preserve"> 5</w:t>
+      </w:r>
+      <w:r>
         <w:rPr>
           <w:rFonts w:ascii="Times New Roman" w:hAnsi="Times New Roman" w:cs="Times New Roman"/>
           <w:color w:val="000000" w:themeColor="text1"/>
           <w:sz w:val="24"/>
           <w:lang w:val="en-ID"/>
         </w:rPr>
-      </w:pPr>
-    </w:p>
-    <w:p>
-      <w:pPr>
-        <w:spacing w:after="10"/>
-        <w:rPr>
-          <w:rFonts w:ascii="Times New Roman" w:hAnsi="Times New Roman" w:cs="Times New Roman"/>
-          <w:color w:val="000000" w:themeColor="text1"/>
-          <w:sz w:val="24"/>
-          <w:lang w:val="en-ID"/>
-        </w:rPr>
-      </w:pPr>
-    </w:p>
-    <w:p>
-      <w:pPr>
-        <w:spacing w:after="10"/>
-        <w:rPr>
-          <w:rFonts w:ascii="Times New Roman" w:hAnsi="Times New Roman" w:cs="Times New Roman"/>
-          <w:color w:val="000000" w:themeColor="text1"/>
-          <w:sz w:val="24"/>
-          <w:lang w:val="en-ID"/>
-        </w:rPr>
-      </w:pPr>
-    </w:p>
-    <w:p>
-      <w:pPr>
-        <w:spacing w:after="10"/>
-        <w:rPr>
-          <w:rFonts w:ascii="Times New Roman" w:hAnsi="Times New Roman" w:cs="Times New Roman"/>
-          <w:color w:val="000000" w:themeColor="text1"/>
-          <w:sz w:val="24"/>
-          <w:lang w:val="en-ID"/>
-        </w:rPr>
-      </w:pPr>
+        <w:t>30</w:t>
+      </w:r>
     </w:p>
     <w:p>
       <w:pPr>
@@ -14343,7 +14601,7 @@
 </file>
 
 <file path=customXml/itemProps1.xml><?xml version="1.0" encoding="utf-8"?>
-<ds:datastoreItem xmlns:ds="http://schemas.openxmlformats.org/officeDocument/2006/customXml" ds:itemID="{1C3A2B1B-1773-492F-AC52-EBFF83A99C30}">
+<ds:datastoreItem xmlns:ds="http://schemas.openxmlformats.org/officeDocument/2006/customXml" ds:itemID="{973FCEB1-63B1-4FF6-90FE-78AA4E5FA793}">
   <ds:schemaRefs>
     <ds:schemaRef ds:uri="http://schemas.openxmlformats.org/officeDocument/2006/bibliography"/>
   </ds:schemaRefs>

</xml_diff>

<commit_message>
CT & Tugas Materialize ITW
</commit_message>
<xml_diff>
--- a/Syukuran Angkatan '18/SUSUNAN PANITIA SYUKURAN.docx
+++ b/Syukuran Angkatan '18/SUSUNAN PANITIA SYUKURAN.docx
@@ -1170,58 +1170,6 @@
           <w:color w:val="000000" w:themeColor="text1"/>
         </w:rPr>
       </w:pPr>
-      <w:proofErr w:type="spellStart"/>
-      <w:r>
-        <w:rPr>
-          <w:color w:val="000000" w:themeColor="text1"/>
-        </w:rPr>
-        <w:t>Ardhia</w:t>
-      </w:r>
-      <w:proofErr w:type="spellEnd"/>
-      <w:r>
-        <w:rPr>
-          <w:color w:val="000000" w:themeColor="text1"/>
-        </w:rPr>
-        <w:t xml:space="preserve"> </w:t>
-      </w:r>
-      <w:proofErr w:type="spellStart"/>
-      <w:r>
-        <w:rPr>
-          <w:color w:val="000000" w:themeColor="text1"/>
-        </w:rPr>
-        <w:t>Pramesti</w:t>
-      </w:r>
-      <w:proofErr w:type="spellEnd"/>
-      <w:r>
-        <w:rPr>
-          <w:color w:val="000000" w:themeColor="text1"/>
-        </w:rPr>
-        <w:t xml:space="preserve"> (183040</w:t>
-      </w:r>
-      <w:r>
-        <w:rPr>
-          <w:color w:val="000000" w:themeColor="text1"/>
-        </w:rPr>
-        <w:t>109</w:t>
-      </w:r>
-      <w:r>
-        <w:rPr>
-          <w:color w:val="000000" w:themeColor="text1"/>
-        </w:rPr>
-        <w:t>)</w:t>
-      </w:r>
-    </w:p>
-    <w:p>
-      <w:pPr>
-        <w:pStyle w:val="ListParagraph"/>
-        <w:numPr>
-          <w:ilvl w:val="0"/>
-          <w:numId w:val="17"/>
-        </w:numPr>
-        <w:rPr>
-          <w:color w:val="000000" w:themeColor="text1"/>
-        </w:rPr>
-      </w:pPr>
       <w:r>
         <w:rPr>
           <w:rFonts w:cstheme="minorHAnsi"/>
@@ -3050,8 +2998,6 @@
         </w:rPr>
         <w:t xml:space="preserve"> (183040145)</w:t>
       </w:r>
-      <w:bookmarkStart w:id="0" w:name="_GoBack"/>
-      <w:bookmarkEnd w:id="0"/>
     </w:p>
     <w:p>
       <w:pPr>
@@ -4627,7 +4573,7 @@
           <w:sz w:val="24"/>
           <w:lang w:val="en-ID"/>
         </w:rPr>
-        <w:t>8</w:t>
+        <w:t>7</w:t>
       </w:r>
     </w:p>
     <w:p>
@@ -4752,9 +4698,8 @@
           <w:lang w:val="en-ID"/>
         </w:rPr>
         <w:tab/>
-        <w:t xml:space="preserve">- </w:t>
-      </w:r>
-      <w:proofErr w:type="gramStart"/>
+        <w:t>- Total : 5</w:t>
+      </w:r>
       <w:r>
         <w:rPr>
           <w:rFonts w:ascii="Times New Roman" w:hAnsi="Times New Roman" w:cs="Times New Roman"/>
@@ -4762,27 +4707,10 @@
           <w:sz w:val="24"/>
           <w:lang w:val="en-ID"/>
         </w:rPr>
-        <w:t>Total :</w:t>
-      </w:r>
-      <w:proofErr w:type="gramEnd"/>
-      <w:r>
-        <w:rPr>
-          <w:rFonts w:ascii="Times New Roman" w:hAnsi="Times New Roman" w:cs="Times New Roman"/>
-          <w:color w:val="000000" w:themeColor="text1"/>
-          <w:sz w:val="24"/>
-          <w:lang w:val="en-ID"/>
-        </w:rPr>
-        <w:t xml:space="preserve"> 5</w:t>
-      </w:r>
-      <w:r>
-        <w:rPr>
-          <w:rFonts w:ascii="Times New Roman" w:hAnsi="Times New Roman" w:cs="Times New Roman"/>
-          <w:color w:val="000000" w:themeColor="text1"/>
-          <w:sz w:val="24"/>
-          <w:lang w:val="en-ID"/>
-        </w:rPr>
-        <w:t>30</w:t>
-      </w:r>
+        <w:t>2</w:t>
+      </w:r>
+      <w:bookmarkStart w:id="0" w:name="_GoBack"/>
+      <w:bookmarkEnd w:id="0"/>
     </w:p>
     <w:p>
       <w:pPr>
@@ -14601,7 +14529,7 @@
 </file>
 
 <file path=customXml/itemProps1.xml><?xml version="1.0" encoding="utf-8"?>
-<ds:datastoreItem xmlns:ds="http://schemas.openxmlformats.org/officeDocument/2006/customXml" ds:itemID="{973FCEB1-63B1-4FF6-90FE-78AA4E5FA793}">
+<ds:datastoreItem xmlns:ds="http://schemas.openxmlformats.org/officeDocument/2006/customXml" ds:itemID="{88CF0D1F-828C-4B98-8C66-40CAA057CFB5}">
   <ds:schemaRefs>
     <ds:schemaRef ds:uri="http://schemas.openxmlformats.org/officeDocument/2006/bibliography"/>
   </ds:schemaRefs>

</xml_diff>

<commit_message>
CT & Materialize CT
</commit_message>
<xml_diff>
--- a/Syukuran Angkatan '18/SUSUNAN PANITIA SYUKURAN.docx
+++ b/Syukuran Angkatan '18/SUSUNAN PANITIA SYUKURAN.docx
@@ -1170,58 +1170,6 @@
           <w:color w:val="000000" w:themeColor="text1"/>
         </w:rPr>
       </w:pPr>
-      <w:proofErr w:type="spellStart"/>
-      <w:r>
-        <w:rPr>
-          <w:color w:val="000000" w:themeColor="text1"/>
-        </w:rPr>
-        <w:t>Ardhia</w:t>
-      </w:r>
-      <w:proofErr w:type="spellEnd"/>
-      <w:r>
-        <w:rPr>
-          <w:color w:val="000000" w:themeColor="text1"/>
-        </w:rPr>
-        <w:t xml:space="preserve"> </w:t>
-      </w:r>
-      <w:proofErr w:type="spellStart"/>
-      <w:r>
-        <w:rPr>
-          <w:color w:val="000000" w:themeColor="text1"/>
-        </w:rPr>
-        <w:t>Pramesti</w:t>
-      </w:r>
-      <w:proofErr w:type="spellEnd"/>
-      <w:r>
-        <w:rPr>
-          <w:color w:val="000000" w:themeColor="text1"/>
-        </w:rPr>
-        <w:t xml:space="preserve"> (183040</w:t>
-      </w:r>
-      <w:r>
-        <w:rPr>
-          <w:color w:val="000000" w:themeColor="text1"/>
-        </w:rPr>
-        <w:t>109</w:t>
-      </w:r>
-      <w:r>
-        <w:rPr>
-          <w:color w:val="000000" w:themeColor="text1"/>
-        </w:rPr>
-        <w:t>)</w:t>
-      </w:r>
-    </w:p>
-    <w:p>
-      <w:pPr>
-        <w:pStyle w:val="ListParagraph"/>
-        <w:numPr>
-          <w:ilvl w:val="0"/>
-          <w:numId w:val="17"/>
-        </w:numPr>
-        <w:rPr>
-          <w:color w:val="000000" w:themeColor="text1"/>
-        </w:rPr>
-      </w:pPr>
       <w:r>
         <w:rPr>
           <w:rFonts w:cstheme="minorHAnsi"/>
@@ -3050,8 +2998,6 @@
         </w:rPr>
         <w:t xml:space="preserve"> (183040145)</w:t>
       </w:r>
-      <w:bookmarkStart w:id="0" w:name="_GoBack"/>
-      <w:bookmarkEnd w:id="0"/>
     </w:p>
     <w:p>
       <w:pPr>
@@ -4627,7 +4573,7 @@
           <w:sz w:val="24"/>
           <w:lang w:val="en-ID"/>
         </w:rPr>
-        <w:t>8</w:t>
+        <w:t>7</w:t>
       </w:r>
     </w:p>
     <w:p>
@@ -4752,9 +4698,8 @@
           <w:lang w:val="en-ID"/>
         </w:rPr>
         <w:tab/>
-        <w:t xml:space="preserve">- </w:t>
-      </w:r>
-      <w:proofErr w:type="gramStart"/>
+        <w:t>- Total : 5</w:t>
+      </w:r>
       <w:r>
         <w:rPr>
           <w:rFonts w:ascii="Times New Roman" w:hAnsi="Times New Roman" w:cs="Times New Roman"/>
@@ -4762,27 +4707,10 @@
           <w:sz w:val="24"/>
           <w:lang w:val="en-ID"/>
         </w:rPr>
-        <w:t>Total :</w:t>
-      </w:r>
-      <w:proofErr w:type="gramEnd"/>
-      <w:r>
-        <w:rPr>
-          <w:rFonts w:ascii="Times New Roman" w:hAnsi="Times New Roman" w:cs="Times New Roman"/>
-          <w:color w:val="000000" w:themeColor="text1"/>
-          <w:sz w:val="24"/>
-          <w:lang w:val="en-ID"/>
-        </w:rPr>
-        <w:t xml:space="preserve"> 5</w:t>
-      </w:r>
-      <w:r>
-        <w:rPr>
-          <w:rFonts w:ascii="Times New Roman" w:hAnsi="Times New Roman" w:cs="Times New Roman"/>
-          <w:color w:val="000000" w:themeColor="text1"/>
-          <w:sz w:val="24"/>
-          <w:lang w:val="en-ID"/>
-        </w:rPr>
-        <w:t>30</w:t>
-      </w:r>
+        <w:t>2</w:t>
+      </w:r>
+      <w:bookmarkStart w:id="0" w:name="_GoBack"/>
+      <w:bookmarkEnd w:id="0"/>
     </w:p>
     <w:p>
       <w:pPr>
@@ -14601,7 +14529,7 @@
 </file>
 
 <file path=customXml/itemProps1.xml><?xml version="1.0" encoding="utf-8"?>
-<ds:datastoreItem xmlns:ds="http://schemas.openxmlformats.org/officeDocument/2006/customXml" ds:itemID="{973FCEB1-63B1-4FF6-90FE-78AA4E5FA793}">
+<ds:datastoreItem xmlns:ds="http://schemas.openxmlformats.org/officeDocument/2006/customXml" ds:itemID="{88CF0D1F-828C-4B98-8C66-40CAA057CFB5}">
   <ds:schemaRefs>
     <ds:schemaRef ds:uri="http://schemas.openxmlformats.org/officeDocument/2006/bibliography"/>
   </ds:schemaRefs>

</xml_diff>